<commit_message>
Added a brief section for process. Included a blurb about process in the Initial Plan, and changed the Team Communications to Team Objectives to better reflect the section.
</commit_message>
<xml_diff>
--- a/cs650/CS_650_Software_Engineering_Process_Team_D_Project_Proposal.docx
+++ b/cs650/CS_650_Software_Engineering_Process_Team_D_Project_Proposal.docx
@@ -157,13 +157,7 @@
         <w:rPr>
           <w:rFonts w:cs="Times New Roman"/>
         </w:rPr>
-        <w:t xml:space="preserve">, </w:t>
-      </w:r>
-      <w:r>
-        <w:rPr>
-          <w:rFonts w:cs="Times New Roman"/>
-        </w:rPr>
-        <w:t>Andy</w:t>
+        <w:t>, Andy</w:t>
       </w:r>
     </w:p>
     <w:p>
@@ -188,13 +182,7 @@
         <w:rPr>
           <w:rFonts w:cs="Times New Roman"/>
         </w:rPr>
-        <w:t xml:space="preserve">, </w:t>
-      </w:r>
-      <w:r>
-        <w:rPr>
-          <w:rFonts w:cs="Times New Roman"/>
-        </w:rPr>
-        <w:t>Samantha</w:t>
+        <w:t>, Samantha</w:t>
       </w:r>
     </w:p>
     <w:p>
@@ -213,13 +201,7 @@
         <w:rPr>
           <w:rFonts w:cs="Times New Roman"/>
         </w:rPr>
-        <w:t xml:space="preserve">, </w:t>
-      </w:r>
-      <w:r>
-        <w:rPr>
-          <w:rFonts w:cs="Times New Roman"/>
-        </w:rPr>
-        <w:t>Sumeet</w:t>
+        <w:t>, Sumeet</w:t>
       </w:r>
     </w:p>
     <w:p>
@@ -238,13 +220,7 @@
         <w:rPr>
           <w:rFonts w:cs="Times New Roman"/>
         </w:rPr>
-        <w:t xml:space="preserve">, </w:t>
-      </w:r>
-      <w:r>
-        <w:rPr>
-          <w:rFonts w:cs="Times New Roman"/>
-        </w:rPr>
-        <w:t>Rashad</w:t>
+        <w:t>, Rashad</w:t>
       </w:r>
     </w:p>
     <w:p>
@@ -271,13 +247,7 @@
         <w:rPr>
           <w:rFonts w:cs="Times New Roman"/>
         </w:rPr>
-        <w:t xml:space="preserve">, </w:t>
-      </w:r>
-      <w:r>
-        <w:rPr>
-          <w:rFonts w:cs="Times New Roman"/>
-        </w:rPr>
-        <w:t>Anthony</w:t>
+        <w:t>, Anthony</w:t>
       </w:r>
     </w:p>
     <w:p>
@@ -1134,282 +1104,300 @@
           <w:rFonts w:cs="Times New Roman"/>
         </w:rPr>
       </w:pPr>
+    </w:p>
+    <w:p>
+      <w:pPr>
+        <w:pStyle w:val="Heading1"/>
+      </w:pPr>
+      <w:r>
+        <w:t xml:space="preserve">Team </w:t>
+      </w:r>
+      <w:r>
+        <w:t>Organization</w:t>
+      </w:r>
+    </w:p>
+    <w:p/>
+    <w:p>
+      <w:pPr>
+        <w:pStyle w:val="Heading2"/>
+      </w:pPr>
+      <w:r>
+        <w:t>Meetings</w:t>
+      </w:r>
+    </w:p>
+    <w:p/>
+    <w:p>
+      <w:pPr>
+        <w:tabs>
+          <w:tab w:val="left" w:pos="5745"/>
+        </w:tabs>
+        <w:rPr>
+          <w:rFonts w:cs="Times New Roman"/>
+        </w:rPr>
+      </w:pPr>
+      <w:r>
+        <w:rPr>
+          <w:rFonts w:cs="Times New Roman"/>
+        </w:rPr>
+        <w:t xml:space="preserve">The team has decided </w:t>
+      </w:r>
+      <w:r>
+        <w:rPr>
+          <w:rFonts w:cs="Times New Roman"/>
+        </w:rPr>
+        <w:t>to meet weekly on Tuesday and Wednesday</w:t>
+      </w:r>
+      <w:r>
+        <w:rPr>
+          <w:rFonts w:cs="Times New Roman"/>
+        </w:rPr>
+        <w:t xml:space="preserve"> at 7:00 pm at the university.</w:t>
+      </w:r>
+      <w:r>
+        <w:rPr>
+          <w:rFonts w:cs="Times New Roman"/>
+        </w:rPr>
+        <w:t xml:space="preserve"> Telephone conferences may be scheduled as necessary.</w:t>
+      </w:r>
+    </w:p>
+    <w:p>
+      <w:pPr>
+        <w:tabs>
+          <w:tab w:val="left" w:pos="5745"/>
+        </w:tabs>
+        <w:rPr>
+          <w:rFonts w:cs="Times New Roman"/>
+        </w:rPr>
+      </w:pPr>
+    </w:p>
+    <w:p>
+      <w:pPr>
+        <w:pStyle w:val="Heading2"/>
+      </w:pPr>
+      <w:r>
+        <w:t>General Communications</w:t>
+      </w:r>
+    </w:p>
+    <w:p>
+      <w:pPr>
+        <w:tabs>
+          <w:tab w:val="left" w:pos="5745"/>
+        </w:tabs>
+        <w:rPr>
+          <w:rFonts w:cs="Times New Roman"/>
+        </w:rPr>
+      </w:pPr>
+    </w:p>
+    <w:p>
+      <w:pPr>
+        <w:tabs>
+          <w:tab w:val="left" w:pos="5745"/>
+        </w:tabs>
+        <w:rPr>
+          <w:rFonts w:cs="Times New Roman"/>
+        </w:rPr>
+      </w:pPr>
+      <w:r>
+        <w:rPr>
+          <w:rFonts w:cs="Times New Roman"/>
+        </w:rPr>
+        <w:t xml:space="preserve">The team will use Angel and </w:t>
+      </w:r>
+      <w:r>
+        <w:rPr>
+          <w:rFonts w:cs="Times New Roman"/>
+        </w:rPr>
+        <w:t>UAH</w:t>
+      </w:r>
+      <w:r>
+        <w:rPr>
+          <w:rFonts w:cs="Times New Roman"/>
+        </w:rPr>
+        <w:t xml:space="preserve"> email </w:t>
+      </w:r>
+      <w:r>
+        <w:rPr>
+          <w:rFonts w:cs="Times New Roman"/>
+        </w:rPr>
+        <w:t>for general</w:t>
+      </w:r>
+      <w:r>
+        <w:rPr>
+          <w:rFonts w:cs="Times New Roman"/>
+        </w:rPr>
+        <w:t xml:space="preserve"> c</w:t>
+      </w:r>
+      <w:r>
+        <w:rPr>
+          <w:rFonts w:cs="Times New Roman"/>
+        </w:rPr>
+        <w:t>ommunication</w:t>
+      </w:r>
+      <w:r>
+        <w:rPr>
+          <w:rFonts w:cs="Times New Roman"/>
+        </w:rPr>
+        <w:t xml:space="preserve"> during the semester.</w:t>
+      </w:r>
+    </w:p>
+    <w:p>
+      <w:pPr>
+        <w:tabs>
+          <w:tab w:val="left" w:pos="5745"/>
+        </w:tabs>
+        <w:rPr>
+          <w:rFonts w:cs="Times New Roman"/>
+        </w:rPr>
+      </w:pPr>
       <w:bookmarkStart w:id="0" w:name="_GoBack"/>
       <w:bookmarkEnd w:id="0"/>
     </w:p>
     <w:p>
       <w:pPr>
+        <w:pStyle w:val="Heading2"/>
+      </w:pPr>
+      <w:r>
+        <w:t>Documentation</w:t>
+      </w:r>
+    </w:p>
+    <w:p>
+      <w:pPr>
+        <w:tabs>
+          <w:tab w:val="left" w:pos="5745"/>
+        </w:tabs>
+        <w:rPr>
+          <w:rFonts w:cs="Times New Roman"/>
+        </w:rPr>
+      </w:pPr>
+    </w:p>
+    <w:p>
+      <w:pPr>
+        <w:tabs>
+          <w:tab w:val="left" w:pos="5745"/>
+        </w:tabs>
+        <w:rPr>
+          <w:rFonts w:cs="Times New Roman"/>
+        </w:rPr>
+      </w:pPr>
+      <w:r>
+        <w:rPr>
+          <w:rFonts w:cs="Times New Roman"/>
+        </w:rPr>
+        <w:t xml:space="preserve">The team has decided to </w:t>
+      </w:r>
+      <w:r>
+        <w:rPr>
+          <w:rFonts w:cs="Times New Roman"/>
+        </w:rPr>
+        <w:t>utilize</w:t>
+      </w:r>
+      <w:r>
+        <w:rPr>
+          <w:rFonts w:cs="Times New Roman"/>
+        </w:rPr>
+        <w:t xml:space="preserve"> git </w:t>
+      </w:r>
+      <w:r>
+        <w:rPr>
+          <w:rFonts w:cs="Times New Roman"/>
+        </w:rPr>
+        <w:t xml:space="preserve">for documentation version </w:t>
+      </w:r>
+      <w:r>
+        <w:rPr>
+          <w:rFonts w:cs="Times New Roman"/>
+        </w:rPr>
+        <w:t>control</w:t>
+      </w:r>
+      <w:r>
+        <w:rPr>
+          <w:rFonts w:cs="Times New Roman"/>
+        </w:rPr>
+        <w:t>, and</w:t>
+      </w:r>
+      <w:r>
+        <w:rPr>
+          <w:rFonts w:cs="Times New Roman"/>
+        </w:rPr>
+        <w:t xml:space="preserve"> </w:t>
+      </w:r>
+      <w:r>
+        <w:rPr>
+          <w:rFonts w:cs="Times New Roman"/>
+        </w:rPr>
+        <w:t>UMLet</w:t>
+      </w:r>
+      <w:r>
+        <w:rPr>
+          <w:rFonts w:cs="Times New Roman"/>
+        </w:rPr>
+        <w:t xml:space="preserve"> </w:t>
+      </w:r>
+      <w:r>
+        <w:rPr>
+          <w:rFonts w:cs="Times New Roman"/>
+        </w:rPr>
+        <w:t>to develop UML diagrams</w:t>
+      </w:r>
+      <w:r>
+        <w:rPr>
+          <w:rFonts w:cs="Times New Roman"/>
+        </w:rPr>
+        <w:t xml:space="preserve">.  </w:t>
+      </w:r>
+      <w:r>
+        <w:rPr>
+          <w:rFonts w:cs="Times New Roman"/>
+        </w:rPr>
+        <w:t>We plan to utilize the services of either BitBucket or GitHub for hosting the change tracking and version control repository.</w:t>
+      </w:r>
+    </w:p>
+    <w:p>
+      <w:pPr>
+        <w:tabs>
+          <w:tab w:val="left" w:pos="5745"/>
+        </w:tabs>
+        <w:rPr>
+          <w:rFonts w:cs="Times New Roman"/>
+        </w:rPr>
+      </w:pPr>
+    </w:p>
+    <w:p>
+      <w:pPr>
+        <w:pStyle w:val="Heading2"/>
+      </w:pPr>
+      <w:r>
+        <w:t>Process</w:t>
+      </w:r>
+    </w:p>
+    <w:p/>
+    <w:p>
+      <w:r>
+        <w:t>Initially Team D plans to utilize a component model process. This is to facilitate concurrent activities such as building requirements, use cases, and models. Furthermore we plan to subdivide these tasks between 3 pairs to accomplish these tasks.</w:t>
+      </w:r>
+    </w:p>
+    <w:p/>
+    <w:p>
+      <w:pPr>
+        <w:tabs>
+          <w:tab w:val="left" w:pos="5745"/>
+        </w:tabs>
+        <w:rPr>
+          <w:rFonts w:cs="Times New Roman"/>
+        </w:rPr>
+      </w:pPr>
+    </w:p>
+    <w:p>
+      <w:pPr>
         <w:pStyle w:val="Heading1"/>
       </w:pPr>
       <w:r>
-        <w:t>Team Communications</w:t>
-      </w:r>
-    </w:p>
-    <w:p/>
-    <w:p>
-      <w:pPr>
-        <w:pStyle w:val="Heading2"/>
-      </w:pPr>
-      <w:r>
-        <w:t>Meetings</w:t>
-      </w:r>
-    </w:p>
-    <w:p/>
-    <w:p>
-      <w:pPr>
-        <w:tabs>
-          <w:tab w:val="left" w:pos="5745"/>
-        </w:tabs>
-        <w:rPr>
-          <w:rFonts w:cs="Times New Roman"/>
-        </w:rPr>
-      </w:pPr>
-      <w:r>
-        <w:rPr>
-          <w:rFonts w:cs="Times New Roman"/>
-        </w:rPr>
-        <w:t xml:space="preserve">The team has decided </w:t>
-      </w:r>
-      <w:r>
-        <w:rPr>
-          <w:rFonts w:cs="Times New Roman"/>
-        </w:rPr>
-        <w:t>to meet weekly on Tuesday and Wednesday</w:t>
-      </w:r>
-      <w:r>
-        <w:rPr>
-          <w:rFonts w:cs="Times New Roman"/>
-        </w:rPr>
-        <w:t xml:space="preserve"> at 7:00 pm at the university.</w:t>
-      </w:r>
-      <w:r>
-        <w:rPr>
-          <w:rFonts w:cs="Times New Roman"/>
-        </w:rPr>
-        <w:t xml:space="preserve"> Telephone conferences may be scheduled as necessary.</w:t>
-      </w:r>
-    </w:p>
-    <w:p>
-      <w:pPr>
-        <w:tabs>
-          <w:tab w:val="left" w:pos="5745"/>
-        </w:tabs>
-        <w:rPr>
-          <w:rFonts w:cs="Times New Roman"/>
-        </w:rPr>
-      </w:pPr>
-    </w:p>
-    <w:p>
-      <w:pPr>
-        <w:pStyle w:val="Heading2"/>
-      </w:pPr>
-      <w:r>
-        <w:t>General Communications</w:t>
-      </w:r>
-    </w:p>
-    <w:p>
-      <w:pPr>
-        <w:tabs>
-          <w:tab w:val="left" w:pos="5745"/>
-        </w:tabs>
-        <w:rPr>
-          <w:rFonts w:cs="Times New Roman"/>
-        </w:rPr>
-      </w:pPr>
-    </w:p>
-    <w:p>
-      <w:pPr>
-        <w:tabs>
-          <w:tab w:val="left" w:pos="5745"/>
-        </w:tabs>
-        <w:rPr>
-          <w:rFonts w:cs="Times New Roman"/>
-        </w:rPr>
-      </w:pPr>
-      <w:r>
-        <w:rPr>
-          <w:rFonts w:cs="Times New Roman"/>
-        </w:rPr>
-        <w:t xml:space="preserve">The team will use Angel and </w:t>
-      </w:r>
-      <w:r>
-        <w:rPr>
-          <w:rFonts w:cs="Times New Roman"/>
-        </w:rPr>
-        <w:t>UAH</w:t>
-      </w:r>
-      <w:r>
-        <w:rPr>
-          <w:rFonts w:cs="Times New Roman"/>
-        </w:rPr>
-        <w:t xml:space="preserve"> email </w:t>
-      </w:r>
-      <w:r>
-        <w:rPr>
-          <w:rFonts w:cs="Times New Roman"/>
-        </w:rPr>
-        <w:t>for general</w:t>
-      </w:r>
-      <w:r>
-        <w:rPr>
-          <w:rFonts w:cs="Times New Roman"/>
-        </w:rPr>
-        <w:t xml:space="preserve"> c</w:t>
-      </w:r>
-      <w:r>
-        <w:rPr>
-          <w:rFonts w:cs="Times New Roman"/>
-        </w:rPr>
-        <w:t>ommunication</w:t>
-      </w:r>
-      <w:r>
-        <w:rPr>
-          <w:rFonts w:cs="Times New Roman"/>
-        </w:rPr>
-        <w:t xml:space="preserve"> during the semester.</w:t>
-      </w:r>
-    </w:p>
-    <w:p>
-      <w:pPr>
-        <w:tabs>
-          <w:tab w:val="left" w:pos="5745"/>
-        </w:tabs>
-        <w:rPr>
-          <w:rFonts w:cs="Times New Roman"/>
-        </w:rPr>
-      </w:pPr>
-    </w:p>
-    <w:p>
-      <w:pPr>
-        <w:pStyle w:val="Heading2"/>
-      </w:pPr>
-      <w:r>
-        <w:t>Documentation</w:t>
-      </w:r>
-    </w:p>
-    <w:p>
-      <w:pPr>
-        <w:tabs>
-          <w:tab w:val="left" w:pos="5745"/>
-        </w:tabs>
-        <w:rPr>
-          <w:rFonts w:cs="Times New Roman"/>
-        </w:rPr>
-      </w:pPr>
-    </w:p>
-    <w:p>
-      <w:pPr>
-        <w:tabs>
-          <w:tab w:val="left" w:pos="5745"/>
-        </w:tabs>
-        <w:rPr>
-          <w:rFonts w:cs="Times New Roman"/>
-        </w:rPr>
-      </w:pPr>
-      <w:r>
-        <w:rPr>
-          <w:rFonts w:cs="Times New Roman"/>
-        </w:rPr>
-        <w:t xml:space="preserve">The team has decided to </w:t>
-      </w:r>
-      <w:r>
-        <w:rPr>
-          <w:rFonts w:cs="Times New Roman"/>
-        </w:rPr>
-        <w:t>utilize</w:t>
-      </w:r>
-      <w:r>
-        <w:rPr>
-          <w:rFonts w:cs="Times New Roman"/>
-        </w:rPr>
-        <w:t xml:space="preserve"> git </w:t>
-      </w:r>
-      <w:r>
-        <w:rPr>
-          <w:rFonts w:cs="Times New Roman"/>
-        </w:rPr>
-        <w:t xml:space="preserve">for documentation version </w:t>
-      </w:r>
-      <w:r>
-        <w:rPr>
-          <w:rFonts w:cs="Times New Roman"/>
-        </w:rPr>
-        <w:t>control</w:t>
-      </w:r>
-      <w:r>
-        <w:rPr>
-          <w:rFonts w:cs="Times New Roman"/>
-        </w:rPr>
-        <w:t>, and</w:t>
-      </w:r>
-      <w:r>
-        <w:rPr>
-          <w:rFonts w:cs="Times New Roman"/>
-        </w:rPr>
+        <w:t>Initial</w:t>
+      </w:r>
+      <w:r>
         <w:t xml:space="preserve"> </w:t>
       </w:r>
       <w:r>
-        <w:rPr>
-          <w:rFonts w:cs="Times New Roman"/>
-        </w:rPr>
-        <w:t>UMLet</w:t>
-      </w:r>
-      <w:r>
-        <w:rPr>
-          <w:rFonts w:cs="Times New Roman"/>
-        </w:rPr>
-        <w:t xml:space="preserve"> </w:t>
-      </w:r>
-      <w:r>
-        <w:rPr>
-          <w:rFonts w:cs="Times New Roman"/>
-        </w:rPr>
-        <w:t>to develop UML diagrams</w:t>
-      </w:r>
-      <w:r>
-        <w:rPr>
-          <w:rFonts w:cs="Times New Roman"/>
-        </w:rPr>
-        <w:t xml:space="preserve">.  </w:t>
-      </w:r>
-      <w:r>
-        <w:rPr>
-          <w:rFonts w:cs="Times New Roman"/>
-        </w:rPr>
-        <w:t>We plan to utilize the services of either BitBucket or GitHub for hosting the change tracking and version control repository.</w:t>
-      </w:r>
-    </w:p>
-    <w:p>
-      <w:pPr>
-        <w:tabs>
-          <w:tab w:val="left" w:pos="5745"/>
-        </w:tabs>
-        <w:rPr>
-          <w:rFonts w:cs="Times New Roman"/>
-        </w:rPr>
-      </w:pPr>
-    </w:p>
-    <w:p>
-      <w:pPr>
-        <w:tabs>
-          <w:tab w:val="left" w:pos="5745"/>
-        </w:tabs>
-        <w:rPr>
-          <w:rFonts w:cs="Times New Roman"/>
-        </w:rPr>
-      </w:pPr>
-    </w:p>
-    <w:p>
-      <w:pPr>
-        <w:pStyle w:val="Heading1"/>
-      </w:pPr>
-      <w:r>
-        <w:t>Initial</w:t>
-      </w:r>
-      <w:r>
-        <w:t xml:space="preserve"> </w:t>
-      </w:r>
-      <w:r>
         <w:t>Plan</w:t>
       </w:r>
     </w:p>
@@ -1448,6 +1436,33 @@
           <w:rFonts w:cs="Times New Roman"/>
         </w:rPr>
       </w:pPr>
+    </w:p>
+    <w:p>
+      <w:pPr>
+        <w:pStyle w:val="ListParagraph"/>
+        <w:numPr>
+          <w:ilvl w:val="0"/>
+          <w:numId w:val="3"/>
+        </w:numPr>
+        <w:tabs>
+          <w:tab w:val="left" w:pos="5745"/>
+        </w:tabs>
+        <w:rPr>
+          <w:rFonts w:cs="Times New Roman"/>
+        </w:rPr>
+      </w:pPr>
+      <w:r>
+        <w:rPr>
+          <w:rFonts w:cs="Times New Roman"/>
+        </w:rPr>
+        <w:t>Implement a c</w:t>
+      </w:r>
+      <w:r>
+        <w:rPr>
+          <w:rFonts w:cs="Times New Roman"/>
+        </w:rPr>
+        <w:t>oncurrent process model.</w:t>
+      </w:r>
     </w:p>
     <w:p>
       <w:pPr>
@@ -3899,7 +3914,7 @@
   <a:extraClrSchemeLst/>
   <a:extLst>
     <a:ext uri="{05A4C25C-085E-4340-85A3-A5531E510DB2}">
-      <thm15:themeFamily xmlns:thm15="http://schemas.microsoft.com/office/thememl/2012/main" xmlns="" name="Office Theme" id="{62F939B6-93AF-4DB8-9C6B-D6C7DFDC589F}" vid="{4A3C46E8-61CC-4603-A589-7422A47A8E4A}"/>
+      <thm15:themeFamily xmlns="" xmlns:thm15="http://schemas.microsoft.com/office/thememl/2012/main" name="Office Theme" id="{62F939B6-93AF-4DB8-9C6B-D6C7DFDC589F}" vid="{4A3C46E8-61CC-4603-A589-7422A47A8E4A}"/>
     </a:ext>
   </a:extLst>
 </a:theme>
@@ -3910,7 +3925,7 @@
 </file>
 
 <file path=customXml/itemProps1.xml><?xml version="1.0" encoding="utf-8"?>
-<ds:datastoreItem xmlns:ds="http://schemas.openxmlformats.org/officeDocument/2006/customXml" ds:itemID="{F1CACCCE-E5F8-4C6A-97AD-799D06E7A40E}">
+<ds:datastoreItem xmlns:ds="http://schemas.openxmlformats.org/officeDocument/2006/customXml" ds:itemID="{47848B04-B42D-4A87-86B1-5FB84C1F4D31}">
   <ds:schemaRefs>
     <ds:schemaRef ds:uri="http://schemas.openxmlformats.org/officeDocument/2006/bibliography"/>
   </ds:schemaRefs>

</xml_diff>